<commit_message>
Updated Class 4 slides, added class 4 homework, fixed a mistake in Q2 from homework 3.
</commit_message>
<xml_diff>
--- a/homework/Pythonlearn-03-Homework.docx
+++ b/homework/Pythonlearn-03-Homework.docx
@@ -338,8 +338,10 @@
           <w:sz w:val="24"/>
           <w:szCs w:val="24"/>
         </w:rPr>
-        <w:t>After I enter “-1”, tells me the *biggest* number I entered</w:t>
-      </w:r>
+        <w:t>When I put in “0”, the program should stop and tell me the biggest number I put in</w:t>
+      </w:r>
+      <w:bookmarkStart w:id="0" w:name="_GoBack"/>
+      <w:bookmarkEnd w:id="0"/>
     </w:p>
     <w:p>
       <w:pPr>
@@ -552,8 +554,6 @@
           <w:szCs w:val="24"/>
         </w:rPr>
       </w:pPr>
-      <w:bookmarkStart w:id="0" w:name="_GoBack"/>
-      <w:bookmarkEnd w:id="0"/>
     </w:p>
     <w:p>
       <w:pPr>

</xml_diff>